<commit_message>
updated line ending doc with my findings and checkout new remote branch
</commit_message>
<xml_diff>
--- a/Written Documents/Git Config - Line Endings.docx
+++ b/Written Documents/Git Config - Line Endings.docx
@@ -76,11 +76,9 @@
       <w:pPr>
         <w:pStyle w:val="Heading1"/>
       </w:pPr>
-      <w:proofErr w:type="spellStart"/>
       <w:r>
         <w:t>Autocrlf</w:t>
       </w:r>
-      <w:proofErr w:type="spellEnd"/>
     </w:p>
     <w:p>
       <w:hyperlink r:id="rId7" w:history="1">
@@ -248,27 +246,7 @@
           <w:sz w:val="23"/>
           <w:szCs w:val="23"/>
         </w:rPr>
-        <w:t>Git will convert LF to CRLF when checking out text files. When committing text files, CRLF will be converted to LF. For cross-platform projects, this is the recommended setting on Windows ("</w:t>
-      </w:r>
-      <w:proofErr w:type="spellStart"/>
-      <w:r>
-        <w:rPr>
-          <w:rFonts w:ascii="inherit" w:hAnsi="inherit" w:cs="Segoe UI"/>
-          <w:color w:val="232629"/>
-          <w:sz w:val="23"/>
-          <w:szCs w:val="23"/>
-        </w:rPr>
-        <w:t>core.autocrlf</w:t>
-      </w:r>
-      <w:proofErr w:type="spellEnd"/>
-      <w:r>
-        <w:rPr>
-          <w:rFonts w:ascii="inherit" w:hAnsi="inherit" w:cs="Segoe UI"/>
-          <w:color w:val="232629"/>
-          <w:sz w:val="23"/>
-          <w:szCs w:val="23"/>
-        </w:rPr>
-        <w:t>" is set to "true")</w:t>
+        <w:t>Git will convert LF to CRLF when checking out text files. When committing text files, CRLF will be converted to LF. For cross-platform projects, this is the recommended setting on Windows ("core.autocrlf" is set to "true")</w:t>
       </w:r>
     </w:p>
     <w:p>
@@ -322,27 +300,7 @@
           <w:sz w:val="23"/>
           <w:szCs w:val="23"/>
         </w:rPr>
-        <w:t>Git will not perform any conversion when checking out text files. When committing text files, CRLF will be converted to LF. For cross-platform projects this is the recommended setting on Unix ("</w:t>
-      </w:r>
-      <w:proofErr w:type="spellStart"/>
-      <w:r>
-        <w:rPr>
-          <w:rFonts w:ascii="inherit" w:hAnsi="inherit" w:cs="Segoe UI"/>
-          <w:color w:val="232629"/>
-          <w:sz w:val="23"/>
-          <w:szCs w:val="23"/>
-        </w:rPr>
-        <w:t>core.autocrlf</w:t>
-      </w:r>
-      <w:proofErr w:type="spellEnd"/>
-      <w:r>
-        <w:rPr>
-          <w:rFonts w:ascii="inherit" w:hAnsi="inherit" w:cs="Segoe UI"/>
-          <w:color w:val="232629"/>
-          <w:sz w:val="23"/>
-          <w:szCs w:val="23"/>
-        </w:rPr>
-        <w:t>" is set to "input").</w:t>
+        <w:t>Git will not perform any conversion when checking out text files. When committing text files, CRLF will be converted to LF. For cross-platform projects this is the recommended setting on Unix ("core.autocrlf" is set to "input").</w:t>
       </w:r>
     </w:p>
     <w:p>
@@ -396,27 +354,7 @@
           <w:sz w:val="23"/>
           <w:szCs w:val="23"/>
         </w:rPr>
-        <w:t>Git will not perform any conversions when checking out or committing text files. Choosing this option is not recommended for cross-platform projects ("</w:t>
-      </w:r>
-      <w:proofErr w:type="spellStart"/>
-      <w:r>
-        <w:rPr>
-          <w:rFonts w:ascii="inherit" w:hAnsi="inherit" w:cs="Segoe UI"/>
-          <w:color w:val="232629"/>
-          <w:sz w:val="23"/>
-          <w:szCs w:val="23"/>
-        </w:rPr>
-        <w:t>core.autocrlf</w:t>
-      </w:r>
-      <w:proofErr w:type="spellEnd"/>
-      <w:r>
-        <w:rPr>
-          <w:rFonts w:ascii="inherit" w:hAnsi="inherit" w:cs="Segoe UI"/>
-          <w:color w:val="232629"/>
-          <w:sz w:val="23"/>
-          <w:szCs w:val="23"/>
-        </w:rPr>
-        <w:t>" is set to "false")</w:t>
+        <w:t>Git will not perform any conversions when checking out or committing text files. Choosing this option is not recommended for cross-platform projects ("core.autocrlf" is set to "false")</w:t>
       </w:r>
     </w:p>
     <w:p/>
@@ -432,7 +370,7 @@
       </w:r>
     </w:p>
     <w:p>
-      <w:hyperlink r:id="rId9" w:history="1">
+      <w:hyperlink r:id="rId9" w:anchor="_formatting_and_whitespace" w:history="1">
         <w:r>
           <w:rPr>
             <w:rStyle w:val="Hyperlink"/>
@@ -456,7 +394,6 @@
           <w:szCs w:val="21"/>
         </w:rPr>
       </w:pPr>
-      <w:proofErr w:type="spellStart"/>
       <w:r>
         <w:rPr>
           <w:rStyle w:val="HTMLCode"/>
@@ -469,7 +406,6 @@
         </w:rPr>
         <w:t>core.autocrlf</w:t>
       </w:r>
-      <w:proofErr w:type="spellEnd"/>
     </w:p>
     <w:p>
       <w:pPr>
@@ -515,7 +451,6 @@
         </w:rPr>
         <w:t>Git can handle this by auto-converting CRLF line endings into LF when you add a file to the index, and vice versa when it checks out code onto your filesystem. You can turn on this functionality with the </w:t>
       </w:r>
-      <w:proofErr w:type="spellStart"/>
       <w:r>
         <w:rPr>
           <w:rStyle w:val="HTMLCode"/>
@@ -529,7 +464,6 @@
         </w:rPr>
         <w:t>core.autocrlf</w:t>
       </w:r>
-      <w:proofErr w:type="spellEnd"/>
       <w:r>
         <w:rPr>
           <w:rFonts w:ascii="Arial" w:hAnsi="Arial" w:cs="Arial"/>
@@ -598,33 +532,7 @@
           <w:bdr w:val="none" w:sz="0" w:space="0" w:color="auto" w:frame="1"/>
           <w:shd w:val="clear" w:color="auto" w:fill="EEEEEE"/>
         </w:rPr>
-        <w:t xml:space="preserve">$ git config --global </w:t>
-      </w:r>
-      <w:proofErr w:type="spellStart"/>
-      <w:r>
-        <w:rPr>
-          <w:rStyle w:val="HTMLCode"/>
-          <w:rFonts w:eastAsiaTheme="majorEastAsia"/>
-          <w:color w:val="333333"/>
-          <w:sz w:val="19"/>
-          <w:szCs w:val="19"/>
-          <w:bdr w:val="none" w:sz="0" w:space="0" w:color="auto" w:frame="1"/>
-          <w:shd w:val="clear" w:color="auto" w:fill="EEEEEE"/>
-        </w:rPr>
-        <w:t>core.autocrlf</w:t>
-      </w:r>
-      <w:proofErr w:type="spellEnd"/>
-      <w:r>
-        <w:rPr>
-          <w:rStyle w:val="HTMLCode"/>
-          <w:rFonts w:eastAsiaTheme="majorEastAsia"/>
-          <w:color w:val="333333"/>
-          <w:sz w:val="19"/>
-          <w:szCs w:val="19"/>
-          <w:bdr w:val="none" w:sz="0" w:space="0" w:color="auto" w:frame="1"/>
-          <w:shd w:val="clear" w:color="auto" w:fill="EEEEEE"/>
-        </w:rPr>
-        <w:t xml:space="preserve"> true</w:t>
+        <w:t>$ git config --global core.autocrlf true</w:t>
       </w:r>
     </w:p>
     <w:p>
@@ -648,7 +556,6 @@
         </w:rPr>
         <w:t>If you’re on a Linux or macOS system that uses LF line endings, then you don’t want Git to automatically convert them when you check out files; however, if a file with CRLF endings accidentally gets introduced, then you may want Git to fix it. You can tell Git to convert CRLF to LF on commit but not the other way around by setting </w:t>
       </w:r>
-      <w:proofErr w:type="spellStart"/>
       <w:r>
         <w:rPr>
           <w:rStyle w:val="HTMLCode"/>
@@ -661,7 +568,6 @@
         </w:rPr>
         <w:t>core.autocrlf</w:t>
       </w:r>
-      <w:proofErr w:type="spellEnd"/>
       <w:r>
         <w:rPr>
           <w:rFonts w:ascii="Arial" w:hAnsi="Arial" w:cs="Arial"/>
@@ -699,33 +605,7 @@
           <w:bdr w:val="none" w:sz="0" w:space="0" w:color="auto" w:frame="1"/>
           <w:shd w:val="clear" w:color="auto" w:fill="EEEEEE"/>
         </w:rPr>
-        <w:t xml:space="preserve">$ git config --global </w:t>
-      </w:r>
-      <w:proofErr w:type="spellStart"/>
-      <w:r>
-        <w:rPr>
-          <w:rStyle w:val="HTMLCode"/>
-          <w:rFonts w:eastAsiaTheme="majorEastAsia"/>
-          <w:color w:val="333333"/>
-          <w:sz w:val="19"/>
-          <w:szCs w:val="19"/>
-          <w:bdr w:val="none" w:sz="0" w:space="0" w:color="auto" w:frame="1"/>
-          <w:shd w:val="clear" w:color="auto" w:fill="EEEEEE"/>
-        </w:rPr>
-        <w:t>core.autocrlf</w:t>
-      </w:r>
-      <w:proofErr w:type="spellEnd"/>
-      <w:r>
-        <w:rPr>
-          <w:rStyle w:val="HTMLCode"/>
-          <w:rFonts w:eastAsiaTheme="majorEastAsia"/>
-          <w:color w:val="333333"/>
-          <w:sz w:val="19"/>
-          <w:szCs w:val="19"/>
-          <w:bdr w:val="none" w:sz="0" w:space="0" w:color="auto" w:frame="1"/>
-          <w:shd w:val="clear" w:color="auto" w:fill="EEEEEE"/>
-        </w:rPr>
-        <w:t xml:space="preserve"> input</w:t>
+        <w:t>$ git config --global core.autocrlf input</w:t>
       </w:r>
     </w:p>
     <w:p>
@@ -820,36 +700,469 @@
           <w:bdr w:val="none" w:sz="0" w:space="0" w:color="auto" w:frame="1"/>
           <w:shd w:val="clear" w:color="auto" w:fill="EEEEEE"/>
         </w:rPr>
-        <w:t xml:space="preserve">$ git config --global </w:t>
-      </w:r>
-      <w:proofErr w:type="spellStart"/>
-      <w:r>
-        <w:rPr>
-          <w:rStyle w:val="HTMLCode"/>
-          <w:rFonts w:eastAsiaTheme="majorEastAsia"/>
-          <w:color w:val="333333"/>
-          <w:sz w:val="19"/>
-          <w:szCs w:val="19"/>
-          <w:bdr w:val="none" w:sz="0" w:space="0" w:color="auto" w:frame="1"/>
-          <w:shd w:val="clear" w:color="auto" w:fill="EEEEEE"/>
-        </w:rPr>
-        <w:t>core.autocrlf</w:t>
-      </w:r>
-      <w:proofErr w:type="spellEnd"/>
-      <w:r>
-        <w:rPr>
-          <w:rStyle w:val="HTMLCode"/>
-          <w:rFonts w:eastAsiaTheme="majorEastAsia"/>
-          <w:color w:val="333333"/>
-          <w:sz w:val="19"/>
-          <w:szCs w:val="19"/>
-          <w:bdr w:val="none" w:sz="0" w:space="0" w:color="auto" w:frame="1"/>
-          <w:shd w:val="clear" w:color="auto" w:fill="EEEEEE"/>
-        </w:rPr>
-        <w:t xml:space="preserve"> false</w:t>
+        <w:t>$ git config --global core.autocrlf false</w:t>
       </w:r>
     </w:p>
     <w:p/>
+    <w:p>
+      <w:r>
+        <w:br w:type="page"/>
+      </w:r>
+    </w:p>
+    <w:p>
+      <w:pPr>
+        <w:pStyle w:val="Heading1"/>
+      </w:pPr>
+      <w:r>
+        <w:lastRenderedPageBreak/>
+        <w:t>Execution</w:t>
+      </w:r>
+    </w:p>
+    <w:p>
+      <w:pPr>
+        <w:pStyle w:val="Heading2"/>
+      </w:pPr>
+      <w:r>
+        <w:t>Overview of situation</w:t>
+      </w:r>
+    </w:p>
+    <w:p>
+      <w:r>
+        <w:t>Team is using the WSL for windows so line endings should be LF</w:t>
+      </w:r>
+      <w:r>
+        <w:t xml:space="preserve"> style</w:t>
+      </w:r>
+      <w:r>
+        <w:t xml:space="preserve"> as we are running on the Windows Subsystem for Linux.</w:t>
+      </w:r>
+    </w:p>
+    <w:p>
+      <w:r>
+        <w:t>When I add anything new, the new components are changed to CRLF line endings when I add the changes.</w:t>
+      </w:r>
+    </w:p>
+    <w:p>
+      <w:r>
+        <w:rPr>
+          <w:noProof/>
+        </w:rPr>
+        <w:drawing>
+          <wp:inline distT="0" distB="0" distL="0" distR="0" wp14:anchorId="0AD55911" wp14:editId="35C68DAF">
+            <wp:extent cx="5734850" cy="2191056"/>
+            <wp:effectExtent l="0" t="0" r="0" b="0"/>
+            <wp:docPr id="3" name="Picture 3" descr="Text&#10;&#10;Description automatically generated"/>
+            <wp:cNvGraphicFramePr>
+              <a:graphicFrameLocks xmlns:a="http://schemas.openxmlformats.org/drawingml/2006/main" noChangeAspect="1"/>
+            </wp:cNvGraphicFramePr>
+            <a:graphic xmlns:a="http://schemas.openxmlformats.org/drawingml/2006/main">
+              <a:graphicData uri="http://schemas.openxmlformats.org/drawingml/2006/picture">
+                <pic:pic xmlns:pic="http://schemas.openxmlformats.org/drawingml/2006/picture">
+                  <pic:nvPicPr>
+                    <pic:cNvPr id="3" name="Picture 3" descr="Text&#10;&#10;Description automatically generated"/>
+                    <pic:cNvPicPr/>
+                  </pic:nvPicPr>
+                  <pic:blipFill>
+                    <a:blip r:embed="rId10"/>
+                    <a:stretch>
+                      <a:fillRect/>
+                    </a:stretch>
+                  </pic:blipFill>
+                  <pic:spPr>
+                    <a:xfrm>
+                      <a:off x="0" y="0"/>
+                      <a:ext cx="5734850" cy="2191056"/>
+                    </a:xfrm>
+                    <a:prstGeom prst="rect">
+                      <a:avLst/>
+                    </a:prstGeom>
+                  </pic:spPr>
+                </pic:pic>
+              </a:graphicData>
+            </a:graphic>
+          </wp:inline>
+        </w:drawing>
+      </w:r>
+    </w:p>
+    <w:p/>
+    <w:p>
+      <w:r>
+        <w:rPr>
+          <w:noProof/>
+        </w:rPr>
+        <w:drawing>
+          <wp:inline distT="0" distB="0" distL="0" distR="0" wp14:anchorId="68B313FB" wp14:editId="32B3CAB2">
+            <wp:extent cx="5943600" cy="1151255"/>
+            <wp:effectExtent l="0" t="0" r="0" b="0"/>
+            <wp:docPr id="4" name="Picture 4" descr="Text&#10;&#10;Description automatically generated"/>
+            <wp:cNvGraphicFramePr>
+              <a:graphicFrameLocks xmlns:a="http://schemas.openxmlformats.org/drawingml/2006/main" noChangeAspect="1"/>
+            </wp:cNvGraphicFramePr>
+            <a:graphic xmlns:a="http://schemas.openxmlformats.org/drawingml/2006/main">
+              <a:graphicData uri="http://schemas.openxmlformats.org/drawingml/2006/picture">
+                <pic:pic xmlns:pic="http://schemas.openxmlformats.org/drawingml/2006/picture">
+                  <pic:nvPicPr>
+                    <pic:cNvPr id="4" name="Picture 4" descr="Text&#10;&#10;Description automatically generated"/>
+                    <pic:cNvPicPr/>
+                  </pic:nvPicPr>
+                  <pic:blipFill>
+                    <a:blip r:embed="rId11"/>
+                    <a:stretch>
+                      <a:fillRect/>
+                    </a:stretch>
+                  </pic:blipFill>
+                  <pic:spPr>
+                    <a:xfrm>
+                      <a:off x="0" y="0"/>
+                      <a:ext cx="5943600" cy="1151255"/>
+                    </a:xfrm>
+                    <a:prstGeom prst="rect">
+                      <a:avLst/>
+                    </a:prstGeom>
+                  </pic:spPr>
+                </pic:pic>
+              </a:graphicData>
+            </a:graphic>
+          </wp:inline>
+        </w:drawing>
+      </w:r>
+    </w:p>
+    <w:p>
+      <w:r>
+        <w:t>warning: LF will be replaced by CRLF in src/app/app.module.ts.</w:t>
+      </w:r>
+    </w:p>
+    <w:p>
+      <w:r>
+        <w:t>The file will have its original line endings in your working directory</w:t>
+      </w:r>
+    </w:p>
+    <w:p>
+      <w:r>
+        <w:rPr>
+          <w:noProof/>
+        </w:rPr>
+        <w:drawing>
+          <wp:inline distT="0" distB="0" distL="0" distR="0" wp14:anchorId="107BB600" wp14:editId="5C40E175">
+            <wp:extent cx="5943600" cy="1112807"/>
+            <wp:effectExtent l="0" t="0" r="0" b="0"/>
+            <wp:docPr id="6" name="Picture 6" descr="Graphical user interface&#10;&#10;Description automatically generated"/>
+            <wp:cNvGraphicFramePr>
+              <a:graphicFrameLocks xmlns:a="http://schemas.openxmlformats.org/drawingml/2006/main" noChangeAspect="1"/>
+            </wp:cNvGraphicFramePr>
+            <a:graphic xmlns:a="http://schemas.openxmlformats.org/drawingml/2006/main">
+              <a:graphicData uri="http://schemas.openxmlformats.org/drawingml/2006/picture">
+                <pic:pic xmlns:pic="http://schemas.openxmlformats.org/drawingml/2006/picture">
+                  <pic:nvPicPr>
+                    <pic:cNvPr id="6" name="Picture 6" descr="Graphical user interface&#10;&#10;Description automatically generated"/>
+                    <pic:cNvPicPr/>
+                  </pic:nvPicPr>
+                  <pic:blipFill rotWithShape="1">
+                    <a:blip r:embed="rId12"/>
+                    <a:srcRect b="15340"/>
+                    <a:stretch/>
+                  </pic:blipFill>
+                  <pic:spPr bwMode="auto">
+                    <a:xfrm>
+                      <a:off x="0" y="0"/>
+                      <a:ext cx="5943600" cy="1112807"/>
+                    </a:xfrm>
+                    <a:prstGeom prst="rect">
+                      <a:avLst/>
+                    </a:prstGeom>
+                    <a:ln>
+                      <a:noFill/>
+                    </a:ln>
+                    <a:extLst>
+                      <a:ext uri="{53640926-AAD7-44D8-BBD7-CCE9431645EC}">
+                        <a14:shadowObscured xmlns:a14="http://schemas.microsoft.com/office/drawing/2010/main"/>
+                      </a:ext>
+                    </a:extLst>
+                  </pic:spPr>
+                </pic:pic>
+              </a:graphicData>
+            </a:graphic>
+          </wp:inline>
+        </w:drawing>
+      </w:r>
+    </w:p>
+    <w:p>
+      <w:r>
+        <w:t>So I reset the commit</w:t>
+      </w:r>
+    </w:p>
+    <w:p>
+      <w:r>
+        <w:rPr>
+          <w:noProof/>
+        </w:rPr>
+        <w:drawing>
+          <wp:inline distT="0" distB="0" distL="0" distR="0" wp14:anchorId="12C64A5C" wp14:editId="5C1F6677">
+            <wp:extent cx="4001058" cy="504895"/>
+            <wp:effectExtent l="0" t="0" r="0" b="9525"/>
+            <wp:docPr id="7" name="Picture 7" descr="Text&#10;&#10;Description automatically generated"/>
+            <wp:cNvGraphicFramePr>
+              <a:graphicFrameLocks xmlns:a="http://schemas.openxmlformats.org/drawingml/2006/main" noChangeAspect="1"/>
+            </wp:cNvGraphicFramePr>
+            <a:graphic xmlns:a="http://schemas.openxmlformats.org/drawingml/2006/main">
+              <a:graphicData uri="http://schemas.openxmlformats.org/drawingml/2006/picture">
+                <pic:pic xmlns:pic="http://schemas.openxmlformats.org/drawingml/2006/picture">
+                  <pic:nvPicPr>
+                    <pic:cNvPr id="7" name="Picture 7" descr="Text&#10;&#10;Description automatically generated"/>
+                    <pic:cNvPicPr/>
+                  </pic:nvPicPr>
+                  <pic:blipFill>
+                    <a:blip r:embed="rId13"/>
+                    <a:stretch>
+                      <a:fillRect/>
+                    </a:stretch>
+                  </pic:blipFill>
+                  <pic:spPr>
+                    <a:xfrm>
+                      <a:off x="0" y="0"/>
+                      <a:ext cx="4001058" cy="504895"/>
+                    </a:xfrm>
+                    <a:prstGeom prst="rect">
+                      <a:avLst/>
+                    </a:prstGeom>
+                  </pic:spPr>
+                </pic:pic>
+              </a:graphicData>
+            </a:graphic>
+          </wp:inline>
+        </w:drawing>
+      </w:r>
+    </w:p>
+    <w:p>
+      <w:pPr>
+        <w:pStyle w:val="Heading2"/>
+      </w:pPr>
+      <w:r>
+        <w:lastRenderedPageBreak/>
+        <w:t>Set AutoCRLF to false</w:t>
+      </w:r>
+    </w:p>
+    <w:p>
+      <w:r>
+        <w:rPr>
+          <w:noProof/>
+        </w:rPr>
+        <w:drawing>
+          <wp:inline distT="0" distB="0" distL="0" distR="0" wp14:anchorId="7FEAC962" wp14:editId="6D3CBD6B">
+            <wp:extent cx="5515745" cy="990738"/>
+            <wp:effectExtent l="0" t="0" r="8890" b="0"/>
+            <wp:docPr id="8" name="Picture 8" descr="Text&#10;&#10;Description automatically generated"/>
+            <wp:cNvGraphicFramePr>
+              <a:graphicFrameLocks xmlns:a="http://schemas.openxmlformats.org/drawingml/2006/main" noChangeAspect="1"/>
+            </wp:cNvGraphicFramePr>
+            <a:graphic xmlns:a="http://schemas.openxmlformats.org/drawingml/2006/main">
+              <a:graphicData uri="http://schemas.openxmlformats.org/drawingml/2006/picture">
+                <pic:pic xmlns:pic="http://schemas.openxmlformats.org/drawingml/2006/picture">
+                  <pic:nvPicPr>
+                    <pic:cNvPr id="8" name="Picture 8" descr="Text&#10;&#10;Description automatically generated"/>
+                    <pic:cNvPicPr/>
+                  </pic:nvPicPr>
+                  <pic:blipFill>
+                    <a:blip r:embed="rId14"/>
+                    <a:stretch>
+                      <a:fillRect/>
+                    </a:stretch>
+                  </pic:blipFill>
+                  <pic:spPr>
+                    <a:xfrm>
+                      <a:off x="0" y="0"/>
+                      <a:ext cx="5515745" cy="990738"/>
+                    </a:xfrm>
+                    <a:prstGeom prst="rect">
+                      <a:avLst/>
+                    </a:prstGeom>
+                  </pic:spPr>
+                </pic:pic>
+              </a:graphicData>
+            </a:graphic>
+          </wp:inline>
+        </w:drawing>
+      </w:r>
+    </w:p>
+    <w:p/>
+    <w:p>
+      <w:pPr>
+        <w:pStyle w:val="Heading2"/>
+      </w:pPr>
+      <w:r>
+        <w:t>Result</w:t>
+      </w:r>
+    </w:p>
+    <w:p>
+      <w:r>
+        <w:t>Now when I add the modified app.module.ts</w:t>
+      </w:r>
+    </w:p>
+    <w:p>
+      <w:r>
+        <w:t>There is no warnings about converting files to CRLF line endings</w:t>
+      </w:r>
+    </w:p>
+    <w:p>
+      <w:r>
+        <w:drawing>
+          <wp:inline distT="0" distB="0" distL="0" distR="0" wp14:anchorId="62EF5788" wp14:editId="12FDE575">
+            <wp:extent cx="3982006" cy="209579"/>
+            <wp:effectExtent l="0" t="0" r="0" b="0"/>
+            <wp:docPr id="13" name="Picture 13"/>
+            <wp:cNvGraphicFramePr>
+              <a:graphicFrameLocks xmlns:a="http://schemas.openxmlformats.org/drawingml/2006/main" noChangeAspect="1"/>
+            </wp:cNvGraphicFramePr>
+            <a:graphic xmlns:a="http://schemas.openxmlformats.org/drawingml/2006/main">
+              <a:graphicData uri="http://schemas.openxmlformats.org/drawingml/2006/picture">
+                <pic:pic xmlns:pic="http://schemas.openxmlformats.org/drawingml/2006/picture">
+                  <pic:nvPicPr>
+                    <pic:cNvPr id="1" name=""/>
+                    <pic:cNvPicPr/>
+                  </pic:nvPicPr>
+                  <pic:blipFill>
+                    <a:blip r:embed="rId15"/>
+                    <a:stretch>
+                      <a:fillRect/>
+                    </a:stretch>
+                  </pic:blipFill>
+                  <pic:spPr>
+                    <a:xfrm>
+                      <a:off x="0" y="0"/>
+                      <a:ext cx="3982006" cy="209579"/>
+                    </a:xfrm>
+                    <a:prstGeom prst="rect">
+                      <a:avLst/>
+                    </a:prstGeom>
+                  </pic:spPr>
+                </pic:pic>
+              </a:graphicData>
+            </a:graphic>
+          </wp:inline>
+        </w:drawing>
+      </w:r>
+    </w:p>
+    <w:p>
+      <w:r>
+        <w:drawing>
+          <wp:inline distT="0" distB="0" distL="0" distR="0" wp14:anchorId="1EBB36B1" wp14:editId="0F2DDDD9">
+            <wp:extent cx="2610214" cy="752580"/>
+            <wp:effectExtent l="0" t="0" r="0" b="9525"/>
+            <wp:docPr id="14" name="Picture 14" descr="Text&#10;&#10;Description automatically generated"/>
+            <wp:cNvGraphicFramePr>
+              <a:graphicFrameLocks xmlns:a="http://schemas.openxmlformats.org/drawingml/2006/main" noChangeAspect="1"/>
+            </wp:cNvGraphicFramePr>
+            <a:graphic xmlns:a="http://schemas.openxmlformats.org/drawingml/2006/main">
+              <a:graphicData uri="http://schemas.openxmlformats.org/drawingml/2006/picture">
+                <pic:pic xmlns:pic="http://schemas.openxmlformats.org/drawingml/2006/picture">
+                  <pic:nvPicPr>
+                    <pic:cNvPr id="14" name="Picture 14" descr="Text&#10;&#10;Description automatically generated"/>
+                    <pic:cNvPicPr/>
+                  </pic:nvPicPr>
+                  <pic:blipFill>
+                    <a:blip r:embed="rId16"/>
+                    <a:stretch>
+                      <a:fillRect/>
+                    </a:stretch>
+                  </pic:blipFill>
+                  <pic:spPr>
+                    <a:xfrm>
+                      <a:off x="0" y="0"/>
+                      <a:ext cx="2610214" cy="752580"/>
+                    </a:xfrm>
+                    <a:prstGeom prst="rect">
+                      <a:avLst/>
+                    </a:prstGeom>
+                  </pic:spPr>
+                </pic:pic>
+              </a:graphicData>
+            </a:graphic>
+          </wp:inline>
+        </w:drawing>
+      </w:r>
+    </w:p>
+    <w:p>
+      <w:r>
+        <w:drawing>
+          <wp:inline distT="0" distB="0" distL="0" distR="0" wp14:anchorId="2479410A" wp14:editId="6C454FE8">
+            <wp:extent cx="5943600" cy="2296160"/>
+            <wp:effectExtent l="0" t="0" r="0" b="8890"/>
+            <wp:docPr id="10" name="Picture 10" descr="Text&#10;&#10;Description automatically generated"/>
+            <wp:cNvGraphicFramePr>
+              <a:graphicFrameLocks xmlns:a="http://schemas.openxmlformats.org/drawingml/2006/main" noChangeAspect="1"/>
+            </wp:cNvGraphicFramePr>
+            <a:graphic xmlns:a="http://schemas.openxmlformats.org/drawingml/2006/main">
+              <a:graphicData uri="http://schemas.openxmlformats.org/drawingml/2006/picture">
+                <pic:pic xmlns:pic="http://schemas.openxmlformats.org/drawingml/2006/picture">
+                  <pic:nvPicPr>
+                    <pic:cNvPr id="10" name="Picture 10" descr="Text&#10;&#10;Description automatically generated"/>
+                    <pic:cNvPicPr/>
+                  </pic:nvPicPr>
+                  <pic:blipFill>
+                    <a:blip r:embed="rId17"/>
+                    <a:stretch>
+                      <a:fillRect/>
+                    </a:stretch>
+                  </pic:blipFill>
+                  <pic:spPr>
+                    <a:xfrm>
+                      <a:off x="0" y="0"/>
+                      <a:ext cx="5943600" cy="2296160"/>
+                    </a:xfrm>
+                    <a:prstGeom prst="rect">
+                      <a:avLst/>
+                    </a:prstGeom>
+                  </pic:spPr>
+                </pic:pic>
+              </a:graphicData>
+            </a:graphic>
+          </wp:inline>
+        </w:drawing>
+      </w:r>
+    </w:p>
+    <w:p/>
+    <w:p>
+      <w:r>
+        <w:rPr>
+          <w:noProof/>
+        </w:rPr>
+        <w:drawing>
+          <wp:inline distT="0" distB="0" distL="0" distR="0" wp14:anchorId="60BBFDA2" wp14:editId="4E53B1D8">
+            <wp:extent cx="5029200" cy="1905293"/>
+            <wp:effectExtent l="0" t="0" r="0" b="0"/>
+            <wp:docPr id="11" name="Picture 11" descr="Text&#10;&#10;Description automatically generated"/>
+            <wp:cNvGraphicFramePr>
+              <a:graphicFrameLocks xmlns:a="http://schemas.openxmlformats.org/drawingml/2006/main" noChangeAspect="1"/>
+            </wp:cNvGraphicFramePr>
+            <a:graphic xmlns:a="http://schemas.openxmlformats.org/drawingml/2006/main">
+              <a:graphicData uri="http://schemas.openxmlformats.org/drawingml/2006/picture">
+                <pic:pic xmlns:pic="http://schemas.openxmlformats.org/drawingml/2006/picture">
+                  <pic:nvPicPr>
+                    <pic:cNvPr id="11" name="Picture 11" descr="Text&#10;&#10;Description automatically generated"/>
+                    <pic:cNvPicPr/>
+                  </pic:nvPicPr>
+                  <pic:blipFill>
+                    <a:blip r:embed="rId18"/>
+                    <a:stretch>
+                      <a:fillRect/>
+                    </a:stretch>
+                  </pic:blipFill>
+                  <pic:spPr>
+                    <a:xfrm>
+                      <a:off x="0" y="0"/>
+                      <a:ext cx="5032416" cy="1906511"/>
+                    </a:xfrm>
+                    <a:prstGeom prst="rect">
+                      <a:avLst/>
+                    </a:prstGeom>
+                  </pic:spPr>
+                </pic:pic>
+              </a:graphicData>
+            </a:graphic>
+          </wp:inline>
+        </w:drawing>
+      </w:r>
+    </w:p>
     <w:p/>
     <w:sectPr>
       <w:pgSz w:w="12240" w:h="15840"/>

</xml_diff>